<commit_message>
Updated project proposal form
</commit_message>
<xml_diff>
--- a/docs/documents/eQTLGenProjectProposalForm_v2.docx
+++ b/docs/documents/eQTLGenProjectProposalForm_v2.docx
@@ -437,15 +437,412 @@
     </w:p>
     <w:p>
       <w:pPr>
-        <w:rPr>
-          <w:rFonts w:cstheme="minorHAnsi"/>
-          <w:sz w:val="20"/>
-          <w:szCs w:val="20"/>
-        </w:rPr>
-      </w:pPr>
-      <w:r>
-        <w:rPr>
-          <w:rFonts w:cstheme="minorHAnsi"/>
+        <w:ind w:left="360"/>
+        <w:rPr>
+          <w:rFonts w:cstheme="minorHAnsi"/>
+          <w:sz w:val="20"/>
+          <w:szCs w:val="20"/>
+          <w:lang w:val="en-US"/>
+        </w:rPr>
+      </w:pPr>
+      <w:r>
+        <w:rPr>
+          <w:rFonts w:cstheme="minorHAnsi"/>
+          <w:sz w:val="20"/>
+          <w:szCs w:val="20"/>
+        </w:rPr>
+        <w:t xml:space="preserve">Steering Committee </w:t>
+      </w:r>
+      <w:r>
+        <w:rPr>
+          <w:rFonts w:cstheme="minorHAnsi"/>
+          <w:sz w:val="20"/>
+          <w:szCs w:val="20"/>
+        </w:rPr>
+        <w:t>and</w:t>
+      </w:r>
+      <w:r>
+        <w:rPr>
+          <w:rFonts w:cstheme="minorHAnsi"/>
+          <w:sz w:val="20"/>
+          <w:szCs w:val="20"/>
+        </w:rPr>
+        <w:t xml:space="preserve"> the</w:t>
+      </w:r>
+      <w:r>
+        <w:rPr>
+          <w:rFonts w:cstheme="minorHAnsi"/>
+          <w:sz w:val="20"/>
+          <w:szCs w:val="20"/>
+        </w:rPr>
+        <w:t xml:space="preserve"> </w:t>
+      </w:r>
+      <w:r>
+        <w:rPr>
+          <w:rFonts w:cstheme="minorHAnsi"/>
+          <w:sz w:val="20"/>
+          <w:szCs w:val="20"/>
+        </w:rPr>
+        <w:t>C</w:t>
+      </w:r>
+      <w:r>
+        <w:rPr>
+          <w:rFonts w:cstheme="minorHAnsi"/>
+          <w:sz w:val="20"/>
+          <w:szCs w:val="20"/>
+        </w:rPr>
+        <w:t xml:space="preserve">onsortium </w:t>
+      </w:r>
+      <w:r>
+        <w:rPr>
+          <w:rFonts w:cstheme="minorHAnsi"/>
+          <w:sz w:val="20"/>
+          <w:szCs w:val="20"/>
+        </w:rPr>
+        <w:t xml:space="preserve">evaluates the project proposals on a case by case basis. In general, </w:t>
+      </w:r>
+      <w:r>
+        <w:rPr>
+          <w:rFonts w:cstheme="minorHAnsi"/>
+          <w:sz w:val="20"/>
+          <w:szCs w:val="20"/>
+        </w:rPr>
+        <w:t>proposed</w:t>
+      </w:r>
+      <w:r>
+        <w:rPr>
+          <w:rFonts w:cstheme="minorHAnsi"/>
+          <w:sz w:val="20"/>
+          <w:szCs w:val="20"/>
+        </w:rPr>
+        <w:t xml:space="preserve"> projects</w:t>
+      </w:r>
+      <w:r>
+        <w:rPr>
+          <w:rFonts w:cstheme="minorHAnsi"/>
+          <w:sz w:val="20"/>
+          <w:szCs w:val="20"/>
+        </w:rPr>
+        <w:t xml:space="preserve"> on unpublished data</w:t>
+      </w:r>
+      <w:r>
+        <w:rPr>
+          <w:rFonts w:cstheme="minorHAnsi"/>
+          <w:sz w:val="20"/>
+          <w:szCs w:val="20"/>
+        </w:rPr>
+        <w:t xml:space="preserve"> should either reflect</w:t>
+      </w:r>
+      <w:r>
+        <w:rPr>
+          <w:rFonts w:cstheme="minorHAnsi"/>
+          <w:sz w:val="20"/>
+          <w:szCs w:val="20"/>
+        </w:rPr>
+        <w:t xml:space="preserve"> limited</w:t>
+      </w:r>
+      <w:r>
+        <w:rPr>
+          <w:rFonts w:cstheme="minorHAnsi"/>
+          <w:sz w:val="20"/>
+          <w:szCs w:val="20"/>
+        </w:rPr>
+        <w:t xml:space="preserve"> lookups, us</w:t>
+      </w:r>
+      <w:r>
+        <w:rPr>
+          <w:rFonts w:cstheme="minorHAnsi"/>
+          <w:sz w:val="20"/>
+          <w:szCs w:val="20"/>
+        </w:rPr>
+        <w:t>e</w:t>
+      </w:r>
+      <w:r>
+        <w:rPr>
+          <w:rFonts w:cstheme="minorHAnsi"/>
+          <w:sz w:val="20"/>
+          <w:szCs w:val="20"/>
+        </w:rPr>
+        <w:t xml:space="preserve"> </w:t>
+      </w:r>
+      <w:r>
+        <w:rPr>
+          <w:rFonts w:cstheme="minorHAnsi"/>
+          <w:sz w:val="20"/>
+          <w:szCs w:val="20"/>
+        </w:rPr>
+        <w:t>the</w:t>
+      </w:r>
+      <w:r>
+        <w:rPr>
+          <w:rFonts w:cstheme="minorHAnsi"/>
+          <w:sz w:val="20"/>
+          <w:szCs w:val="20"/>
+        </w:rPr>
+        <w:t xml:space="preserve"> </w:t>
+      </w:r>
+      <w:r>
+        <w:rPr>
+          <w:rFonts w:cstheme="minorHAnsi"/>
+          <w:sz w:val="20"/>
+          <w:szCs w:val="20"/>
+        </w:rPr>
+        <w:t xml:space="preserve">limited </w:t>
+      </w:r>
+      <w:r>
+        <w:rPr>
+          <w:rFonts w:cstheme="minorHAnsi"/>
+          <w:sz w:val="20"/>
+          <w:szCs w:val="20"/>
+        </w:rPr>
+        <w:t xml:space="preserve">subset of the data, or should reflect analyses that are not </w:t>
+      </w:r>
+      <w:r>
+        <w:rPr>
+          <w:rFonts w:cstheme="minorHAnsi"/>
+          <w:sz w:val="20"/>
+          <w:szCs w:val="20"/>
+        </w:rPr>
+        <w:t>planned</w:t>
+      </w:r>
+      <w:r>
+        <w:rPr>
+          <w:rFonts w:cstheme="minorHAnsi"/>
+          <w:sz w:val="20"/>
+          <w:szCs w:val="20"/>
+        </w:rPr>
+        <w:t xml:space="preserve"> for the main eQTLGen phase 2 manuscript. Specifically</w:t>
+      </w:r>
+      <w:r>
+        <w:rPr>
+          <w:rFonts w:cstheme="minorHAnsi"/>
+          <w:sz w:val="20"/>
+          <w:szCs w:val="20"/>
+        </w:rPr>
+        <w:t>,</w:t>
+      </w:r>
+      <w:r>
+        <w:rPr>
+          <w:rFonts w:cstheme="minorHAnsi"/>
+          <w:sz w:val="20"/>
+          <w:szCs w:val="20"/>
+        </w:rPr>
+        <w:t xml:space="preserve"> the following conditions apply</w:t>
+      </w:r>
+      <w:r>
+        <w:rPr>
+          <w:rFonts w:cstheme="minorHAnsi"/>
+          <w:sz w:val="20"/>
+          <w:szCs w:val="20"/>
+          <w:lang w:val="en-US"/>
+        </w:rPr>
+        <w:t xml:space="preserve"> </w:t>
+      </w:r>
+      <w:r>
+        <w:rPr>
+          <w:rFonts w:cstheme="minorHAnsi"/>
+          <w:sz w:val="20"/>
+          <w:szCs w:val="20"/>
+        </w:rPr>
+        <w:t>i</w:t>
+      </w:r>
+      <w:r>
+        <w:rPr>
+          <w:rFonts w:cstheme="minorHAnsi"/>
+          <w:sz w:val="20"/>
+          <w:szCs w:val="20"/>
+        </w:rPr>
+        <w:t>f the project requests access to unpublished or interim freezes of eQTLGen eQTL summary statistics</w:t>
+      </w:r>
+      <w:r>
+        <w:rPr>
+          <w:rFonts w:cstheme="minorHAnsi"/>
+          <w:sz w:val="20"/>
+          <w:szCs w:val="20"/>
+          <w:lang w:val="en-US"/>
+        </w:rPr>
+        <w:t>:</w:t>
+      </w:r>
+    </w:p>
+    <w:p>
+      <w:pPr>
+        <w:pStyle w:val="ListParagraph"/>
+        <w:numPr>
+          <w:ilvl w:val="1"/>
+          <w:numId w:val="3"/>
+        </w:numPr>
+        <w:rPr>
+          <w:rFonts w:cstheme="minorHAnsi"/>
+          <w:sz w:val="20"/>
+          <w:szCs w:val="20"/>
+        </w:rPr>
+      </w:pPr>
+      <w:r>
+        <w:rPr>
+          <w:rFonts w:cstheme="minorHAnsi"/>
+          <w:sz w:val="20"/>
+          <w:szCs w:val="20"/>
+        </w:rPr>
+        <w:t>Proposals</w:t>
+      </w:r>
+      <w:r>
+        <w:rPr>
+          <w:rFonts w:cstheme="minorHAnsi"/>
+          <w:sz w:val="20"/>
+          <w:szCs w:val="20"/>
+        </w:rPr>
+        <w:t xml:space="preserve"> for individual lookups, aimed to answer research questions specific to a disease, trait, gene or certain loci, can be </w:t>
+      </w:r>
+      <w:r>
+        <w:rPr>
+          <w:rFonts w:cstheme="minorHAnsi"/>
+          <w:sz w:val="20"/>
+          <w:szCs w:val="20"/>
+        </w:rPr>
+        <w:t>accepted</w:t>
+      </w:r>
+      <w:r>
+        <w:rPr>
+          <w:rFonts w:cstheme="minorHAnsi"/>
+          <w:sz w:val="20"/>
+          <w:szCs w:val="20"/>
+        </w:rPr>
+        <w:t>, as long as the collaborator will not publish any analyses overlapping with the main eQTLGen phase 2 paper before this main paper is published.</w:t>
+      </w:r>
+    </w:p>
+    <w:p>
+      <w:pPr>
+        <w:pStyle w:val="ListParagraph"/>
+        <w:numPr>
+          <w:ilvl w:val="1"/>
+          <w:numId w:val="3"/>
+        </w:numPr>
+        <w:rPr>
+          <w:rFonts w:cstheme="minorHAnsi"/>
+          <w:sz w:val="20"/>
+          <w:szCs w:val="20"/>
+        </w:rPr>
+      </w:pPr>
+      <w:r>
+        <w:rPr>
+          <w:rFonts w:cstheme="minorHAnsi"/>
+          <w:sz w:val="20"/>
+          <w:szCs w:val="20"/>
+        </w:rPr>
+        <w:t xml:space="preserve">Proposals that aim to get fundamental understanding of the genetic regulation of gene expression </w:t>
+      </w:r>
+      <w:r>
+        <w:rPr>
+          <w:rFonts w:cstheme="minorHAnsi"/>
+          <w:sz w:val="20"/>
+          <w:szCs w:val="20"/>
+          <w:lang w:val="en-US"/>
+        </w:rPr>
+        <w:t xml:space="preserve">and that </w:t>
+      </w:r>
+      <w:r>
+        <w:rPr>
+          <w:rFonts w:cstheme="minorHAnsi"/>
+          <w:sz w:val="20"/>
+          <w:szCs w:val="20"/>
+        </w:rPr>
+        <w:t xml:space="preserve">overlap with </w:t>
+      </w:r>
+      <w:r>
+        <w:rPr>
+          <w:rFonts w:cstheme="minorHAnsi"/>
+          <w:sz w:val="20"/>
+          <w:szCs w:val="20"/>
+        </w:rPr>
+        <w:t xml:space="preserve">analyses planned for </w:t>
+      </w:r>
+      <w:r>
+        <w:rPr>
+          <w:rFonts w:cstheme="minorHAnsi"/>
+          <w:sz w:val="20"/>
+          <w:szCs w:val="20"/>
+        </w:rPr>
+        <w:t xml:space="preserve">the main eQTLGen phase 2 paper can be </w:t>
+      </w:r>
+      <w:r>
+        <w:rPr>
+          <w:rFonts w:cstheme="minorHAnsi"/>
+          <w:sz w:val="20"/>
+          <w:szCs w:val="20"/>
+        </w:rPr>
+        <w:t>accepted</w:t>
+      </w:r>
+      <w:r>
+        <w:rPr>
+          <w:rFonts w:cstheme="minorHAnsi"/>
+          <w:sz w:val="20"/>
+          <w:szCs w:val="20"/>
+        </w:rPr>
+        <w:t>, providing the collaborator will not publish their analyses before the main eQTLGen phase 2 paper is published, and will only publish results based on the official, published freeze.</w:t>
+      </w:r>
+    </w:p>
+    <w:p>
+      <w:pPr>
+        <w:pStyle w:val="ListParagraph"/>
+        <w:numPr>
+          <w:ilvl w:val="1"/>
+          <w:numId w:val="3"/>
+        </w:numPr>
+        <w:rPr>
+          <w:rFonts w:cstheme="minorHAnsi"/>
+          <w:sz w:val="20"/>
+          <w:szCs w:val="20"/>
+        </w:rPr>
+      </w:pPr>
+      <w:r>
+        <w:rPr>
+          <w:rFonts w:cstheme="minorHAnsi"/>
+          <w:sz w:val="20"/>
+          <w:szCs w:val="20"/>
+        </w:rPr>
+        <w:t xml:space="preserve">Similarly, proposals that aim to develop new methods leveraging the full eQTLGen results can be </w:t>
+      </w:r>
+      <w:r>
+        <w:rPr>
+          <w:rFonts w:cstheme="minorHAnsi"/>
+          <w:sz w:val="20"/>
+          <w:szCs w:val="20"/>
+        </w:rPr>
+        <w:t>accepted</w:t>
+      </w:r>
+      <w:r>
+        <w:rPr>
+          <w:rFonts w:cstheme="minorHAnsi"/>
+          <w:sz w:val="20"/>
+          <w:szCs w:val="20"/>
+        </w:rPr>
+        <w:t>, providing the collaborator will not publish their analyses before the main eQTLGen phase 2 paper is published, and will only publish results based on the official, published freeze.</w:t>
+      </w:r>
+    </w:p>
+    <w:p>
+      <w:pPr>
+        <w:rPr>
+          <w:rFonts w:cstheme="minorHAnsi"/>
+          <w:sz w:val="20"/>
+          <w:szCs w:val="20"/>
+        </w:rPr>
+      </w:pPr>
+    </w:p>
+    <w:p>
+      <w:pPr>
+        <w:rPr>
+          <w:rFonts w:cstheme="minorHAnsi"/>
+          <w:b/>
+          <w:bCs/>
+          <w:sz w:val="20"/>
+          <w:szCs w:val="20"/>
+        </w:rPr>
+      </w:pPr>
+      <w:r>
+        <w:rPr>
+          <w:rFonts w:cstheme="minorHAnsi"/>
+          <w:b/>
+          <w:bCs/>
           <w:sz w:val="20"/>
           <w:szCs w:val="20"/>
         </w:rPr>
@@ -460,64 +857,45 @@
           <w:numId w:val="3"/>
         </w:numPr>
         <w:rPr>
-          <w:rFonts w:cstheme="minorHAnsi"/>
-          <w:sz w:val="20"/>
-          <w:szCs w:val="20"/>
-        </w:rPr>
-      </w:pPr>
-      <w:r>
-        <w:rPr>
-          <w:rFonts w:cstheme="minorHAnsi"/>
-          <w:sz w:val="20"/>
-          <w:szCs w:val="20"/>
-        </w:rPr>
-        <w:t>We evaluate project proposals on a case by case basis. In general these projects should either reflect lookups, using only a subset of the data, or should reflect analyses that are not planned for the main eQTLGen phase 2 manuscript. Specifically the following conditions apply</w:t>
-      </w:r>
-      <w:r>
-        <w:rPr>
-          <w:rFonts w:cstheme="minorHAnsi"/>
+          <w:sz w:val="20"/>
+          <w:szCs w:val="20"/>
+        </w:rPr>
+      </w:pPr>
+      <w:r>
+        <w:rPr>
+          <w:sz w:val="20"/>
+          <w:szCs w:val="20"/>
+        </w:rPr>
+        <w:t xml:space="preserve">If the </w:t>
+      </w:r>
+      <w:r>
+        <w:rPr>
+          <w:sz w:val="20"/>
+          <w:szCs w:val="20"/>
+        </w:rPr>
+        <w:t>project req</w:t>
+      </w:r>
+      <w:r>
+        <w:rPr>
           <w:sz w:val="20"/>
           <w:szCs w:val="20"/>
           <w:lang w:val="en-US"/>
         </w:rPr>
-        <w:t xml:space="preserve"> </w:t>
-      </w:r>
-      <w:proofErr w:type="spellStart"/>
-      <w:r>
-        <w:rPr>
-          <w:rFonts w:cstheme="minorHAnsi"/>
-          <w:sz w:val="20"/>
-          <w:szCs w:val="20"/>
-          <w:lang w:val="nl-NL"/>
-        </w:rPr>
-        <w:t>when</w:t>
-      </w:r>
-      <w:proofErr w:type="spellEnd"/>
-      <w:r>
-        <w:rPr>
-          <w:rFonts w:cstheme="minorHAnsi"/>
-          <w:sz w:val="20"/>
-          <w:szCs w:val="20"/>
-          <w:lang w:val="nl-NL"/>
-        </w:rPr>
-        <w:t xml:space="preserve"> </w:t>
-      </w:r>
-      <w:r>
-        <w:rPr>
-          <w:rFonts w:cstheme="minorHAnsi"/>
-          <w:sz w:val="20"/>
-          <w:szCs w:val="20"/>
-        </w:rPr>
-        <w:t>the project requests access to unpublished or interim freezes of eQTLGen eQTL summary statistics</w:t>
-      </w:r>
-      <w:r>
-        <w:rPr>
-          <w:rFonts w:cstheme="minorHAnsi"/>
-          <w:sz w:val="20"/>
-          <w:szCs w:val="20"/>
-          <w:lang w:val="en-US"/>
-        </w:rPr>
-        <w:t>:</w:t>
+        <w:t>u</w:t>
+      </w:r>
+      <w:r>
+        <w:rPr>
+          <w:sz w:val="20"/>
+          <w:szCs w:val="20"/>
+        </w:rPr>
+        <w:t>ests access to</w:t>
+      </w:r>
+      <w:r>
+        <w:rPr>
+          <w:sz w:val="20"/>
+          <w:szCs w:val="20"/>
+        </w:rPr>
+        <w:t xml:space="preserve"> unpublished or interim freezes of eQTLGen eQTL summary statistics:</w:t>
       </w:r>
     </w:p>
     <w:p>
@@ -539,90 +917,55 @@
           <w:sz w:val="20"/>
           <w:szCs w:val="20"/>
         </w:rPr>
-        <w:t>Requests for individual lookups, aimed to answer research questions specific to a disease, trait, gene or certain loci, can be honoured, as long as the collaborator will not publish any analyses overlapping with the main eQTLGen phase 2 paper before this main paper is published.</w:t>
-      </w:r>
-    </w:p>
-    <w:p>
-      <w:pPr>
-        <w:pStyle w:val="ListParagraph"/>
-        <w:numPr>
-          <w:ilvl w:val="1"/>
-          <w:numId w:val="3"/>
-        </w:numPr>
-        <w:rPr>
-          <w:rFonts w:cstheme="minorHAnsi"/>
-          <w:sz w:val="20"/>
-          <w:szCs w:val="20"/>
-        </w:rPr>
-      </w:pPr>
-      <w:r>
-        <w:rPr>
-          <w:rFonts w:cstheme="minorHAnsi"/>
-          <w:sz w:val="20"/>
-          <w:szCs w:val="20"/>
-        </w:rPr>
-        <w:t xml:space="preserve">Proposals that aim to get fundamental understanding of the genetic regulation of gene expression </w:t>
-      </w:r>
-      <w:r>
-        <w:rPr>
-          <w:rFonts w:cstheme="minorHAnsi"/>
-          <w:sz w:val="20"/>
-          <w:szCs w:val="20"/>
-          <w:lang w:val="en-US"/>
-        </w:rPr>
-        <w:t xml:space="preserve">and that </w:t>
-      </w:r>
-      <w:r>
-        <w:rPr>
-          <w:rFonts w:cstheme="minorHAnsi"/>
-          <w:sz w:val="20"/>
-          <w:szCs w:val="20"/>
-        </w:rPr>
-        <w:t>overlap with the main eQTLGen phase 2 paper can be honoured, providing the collaborator will not publish their analyses before the main eQTLGen phase 2 paper is published, and will only publish results based on the official, published freeze.</w:t>
-      </w:r>
-    </w:p>
-    <w:p>
-      <w:pPr>
-        <w:pStyle w:val="ListParagraph"/>
-        <w:numPr>
-          <w:ilvl w:val="1"/>
-          <w:numId w:val="3"/>
-        </w:numPr>
-        <w:rPr>
-          <w:rFonts w:cstheme="minorHAnsi"/>
-          <w:sz w:val="20"/>
-          <w:szCs w:val="20"/>
-        </w:rPr>
-      </w:pPr>
-      <w:r>
-        <w:rPr>
-          <w:rFonts w:cstheme="minorHAnsi"/>
-          <w:sz w:val="20"/>
-          <w:szCs w:val="20"/>
-        </w:rPr>
-        <w:t>Similarly, proposals that aim to develop new methods leveraging the full eQTLGen results can be honoured, providing the collaborator will not publish their analyses before the main eQTLGen phase 2 paper is published, and will only publish results based on the official, published freeze.</w:t>
-      </w:r>
-    </w:p>
-    <w:p>
-      <w:pPr>
-        <w:pStyle w:val="ListParagraph"/>
-        <w:numPr>
-          <w:ilvl w:val="1"/>
-          <w:numId w:val="3"/>
-        </w:numPr>
-        <w:rPr>
-          <w:rFonts w:cstheme="minorHAnsi"/>
-          <w:sz w:val="20"/>
-          <w:szCs w:val="20"/>
-        </w:rPr>
-      </w:pPr>
-      <w:r>
-        <w:rPr>
-          <w:rFonts w:cstheme="minorHAnsi"/>
-          <w:sz w:val="20"/>
-          <w:szCs w:val="20"/>
-        </w:rPr>
-        <w:t>Applicants that wish to publish results earlier than the main eQTLGen phase 2 paper should discuss this with the steering committee</w:t>
+        <w:t xml:space="preserve">Applicants that wish to publish </w:t>
+      </w:r>
+      <w:r>
+        <w:rPr>
+          <w:rFonts w:cstheme="minorHAnsi"/>
+          <w:sz w:val="20"/>
+          <w:szCs w:val="20"/>
+        </w:rPr>
+        <w:t xml:space="preserve">their </w:t>
+      </w:r>
+      <w:r>
+        <w:rPr>
+          <w:rFonts w:cstheme="minorHAnsi"/>
+          <w:sz w:val="20"/>
+          <w:szCs w:val="20"/>
+        </w:rPr>
+        <w:t xml:space="preserve">results earlier than the main eQTLGen phase 2 paper should discuss this with the </w:t>
+      </w:r>
+      <w:r>
+        <w:rPr>
+          <w:rFonts w:cstheme="minorHAnsi"/>
+          <w:sz w:val="20"/>
+          <w:szCs w:val="20"/>
+        </w:rPr>
+        <w:t>S</w:t>
+      </w:r>
+      <w:r>
+        <w:rPr>
+          <w:rFonts w:cstheme="minorHAnsi"/>
+          <w:sz w:val="20"/>
+          <w:szCs w:val="20"/>
+        </w:rPr>
+        <w:t xml:space="preserve">teering </w:t>
+      </w:r>
+      <w:r>
+        <w:rPr>
+          <w:rFonts w:cstheme="minorHAnsi"/>
+          <w:sz w:val="20"/>
+          <w:szCs w:val="20"/>
+        </w:rPr>
+        <w:t>C</w:t>
+      </w:r>
+      <w:r>
+        <w:rPr>
+          <w:rFonts w:cstheme="minorHAnsi"/>
+          <w:sz w:val="20"/>
+          <w:szCs w:val="20"/>
+        </w:rPr>
+        <w:t>ommittee</w:t>
       </w:r>
       <w:r>
         <w:rPr>
@@ -1072,6 +1415,7 @@
           <w:sz w:val="20"/>
           <w:szCs w:val="20"/>
         </w:rPr>
+        <w:lastRenderedPageBreak/>
         <w:t xml:space="preserve">Applicant agrees </w:t>
       </w:r>
       <w:r>
@@ -1231,7 +1575,6 @@
           <w:sz w:val="20"/>
           <w:szCs w:val="20"/>
         </w:rPr>
-        <w:lastRenderedPageBreak/>
         <w:t xml:space="preserve">Applicant </w:t>
       </w:r>
       <w:r>

</xml_diff>